<commit_message>
Reflection for PA1- Ethan.
</commit_message>
<xml_diff>
--- a/reflection.docx
+++ b/reflection.docx
@@ -1,6 +1,6 @@
 
 <file path=word/document.xml><?xml version="1.0" encoding="utf-8"?>
-<w:document xmlns:wpc="http://schemas.microsoft.com/office/word/2010/wordprocessingCanvas" xmlns:cx="http://schemas.microsoft.com/office/drawing/2014/chartex" xmlns:cx1="http://schemas.microsoft.com/office/drawing/2015/9/8/chartex" xmlns:cx2="http://schemas.microsoft.com/office/drawing/2015/10/21/chartex" xmlns:cx3="http://schemas.microsoft.com/office/drawing/2016/5/9/chartex" xmlns:cx4="http://schemas.microsoft.com/office/drawing/2016/5/10/chartex" xmlns:cx5="http://schemas.microsoft.com/office/drawing/2016/5/11/chartex" xmlns:cx6="http://schemas.microsoft.com/office/drawing/2016/5/12/chartex" xmlns:cx7="http://schemas.microsoft.com/office/drawing/2016/5/13/chartex" xmlns:cx8="http://schemas.microsoft.com/office/drawing/2016/5/14/chartex" xmlns:mc="http://schemas.openxmlformats.org/markup-compatibility/2006" xmlns:aink="http://schemas.microsoft.com/office/drawing/2016/ink" xmlns:am3d="http://schemas.microsoft.com/office/drawing/2017/model3d" xmlns:o="urn:schemas-microsoft-com:office:office" xmlns:r="http://schemas.openxmlformats.org/officeDocument/2006/relationships" xmlns:m="http://schemas.openxmlformats.org/officeDocument/2006/math" xmlns:v="urn:schemas-microsoft-com:vml" xmlns:wp14="http://schemas.microsoft.com/office/word/2010/wordprocessingDrawing" xmlns:wp="http://schemas.openxmlformats.org/drawingml/2006/wordprocessingDrawing" xmlns:w10="urn:schemas-microsoft-com:office:word" xmlns:w="http://schemas.openxmlformats.org/wordprocessingml/2006/main" xmlns:w14="http://schemas.microsoft.com/office/word/2010/wordml" xmlns:w15="http://schemas.microsoft.com/office/word/2012/wordml" xmlns:w16cex="http://schemas.microsoft.com/office/word/2018/wordml/cex" xmlns:w16cid="http://schemas.microsoft.com/office/word/2016/wordml/cid" xmlns:w16="http://schemas.microsoft.com/office/word/2018/wordml" xmlns:w16sdtdh="http://schemas.microsoft.com/office/word/2020/wordml/sdtdatahash" xmlns:w16se="http://schemas.microsoft.com/office/word/2015/wordml/symex" xmlns:wpg="http://schemas.microsoft.com/office/word/2010/wordprocessingGroup" xmlns:wpi="http://schemas.microsoft.com/office/word/2010/wordprocessingInk" xmlns:wne="http://schemas.microsoft.com/office/word/2006/wordml" xmlns:wps="http://schemas.microsoft.com/office/word/2010/wordprocessingShape" mc:Ignorable="w14 w15 w16se w16cid w16 w16cex w16sdtdh wp14">
+<w:document xmlns:wpc="http://schemas.microsoft.com/office/word/2010/wordprocessingCanvas" xmlns:cx="http://schemas.microsoft.com/office/drawing/2014/chartex" xmlns:cx1="http://schemas.microsoft.com/office/drawing/2015/9/8/chartex" xmlns:cx2="http://schemas.microsoft.com/office/drawing/2015/10/21/chartex" xmlns:cx3="http://schemas.microsoft.com/office/drawing/2016/5/9/chartex" xmlns:cx4="http://schemas.microsoft.com/office/drawing/2016/5/10/chartex" xmlns:cx5="http://schemas.microsoft.com/office/drawing/2016/5/11/chartex" xmlns:cx6="http://schemas.microsoft.com/office/drawing/2016/5/12/chartex" xmlns:cx7="http://schemas.microsoft.com/office/drawing/2016/5/13/chartex" xmlns:cx8="http://schemas.microsoft.com/office/drawing/2016/5/14/chartex" xmlns:mc="http://schemas.openxmlformats.org/markup-compatibility/2006" xmlns:aink="http://schemas.microsoft.com/office/drawing/2016/ink" xmlns:am3d="http://schemas.microsoft.com/office/drawing/2017/model3d" xmlns:o="urn:schemas-microsoft-com:office:office" xmlns:oel="http://schemas.microsoft.com/office/2019/extlst" xmlns:r="http://schemas.openxmlformats.org/officeDocument/2006/relationships" xmlns:m="http://schemas.openxmlformats.org/officeDocument/2006/math" xmlns:v="urn:schemas-microsoft-com:vml" xmlns:wp14="http://schemas.microsoft.com/office/word/2010/wordprocessingDrawing" xmlns:wp="http://schemas.openxmlformats.org/drawingml/2006/wordprocessingDrawing" xmlns:w10="urn:schemas-microsoft-com:office:word" xmlns:w="http://schemas.openxmlformats.org/wordprocessingml/2006/main" xmlns:w14="http://schemas.microsoft.com/office/word/2010/wordml" xmlns:w15="http://schemas.microsoft.com/office/word/2012/wordml" xmlns:w16cex="http://schemas.microsoft.com/office/word/2018/wordml/cex" xmlns:w16cid="http://schemas.microsoft.com/office/word/2016/wordml/cid" xmlns:w16="http://schemas.microsoft.com/office/word/2018/wordml" xmlns:w16du="http://schemas.microsoft.com/office/word/2023/wordml/word16du" xmlns:w16sdtdh="http://schemas.microsoft.com/office/word/2020/wordml/sdtdatahash" xmlns:w16se="http://schemas.microsoft.com/office/word/2015/wordml/symex" xmlns:wpg="http://schemas.microsoft.com/office/word/2010/wordprocessingGroup" xmlns:wpi="http://schemas.microsoft.com/office/word/2010/wordprocessingInk" xmlns:wne="http://schemas.microsoft.com/office/word/2006/wordml" xmlns:wps="http://schemas.microsoft.com/office/word/2010/wordprocessingShape" mc:Ignorable="w14 w15 w16se w16cid w16 w16cex w16sdtdh w16du wp14">
   <w:body>
     <w:tbl>
       <w:tblPr>
@@ -35,6 +35,9 @@
             <w:pPr>
               <w:cnfStyle w:val="000000100000" w:firstRow="0" w:lastRow="0" w:firstColumn="0" w:lastColumn="0" w:oddVBand="0" w:evenVBand="0" w:oddHBand="1" w:evenHBand="0" w:firstRowFirstColumn="0" w:firstRowLastColumn="0" w:lastRowFirstColumn="0" w:lastRowLastColumn="0"/>
             </w:pPr>
+            <w:r>
+              <w:t>Ethan D’Souza</w:t>
+            </w:r>
           </w:p>
         </w:tc>
       </w:tr>
@@ -58,22 +61,510 @@
             <w:pPr>
               <w:cnfStyle w:val="000000000000" w:firstRow="0" w:lastRow="0" w:firstColumn="0" w:lastColumn="0" w:oddVBand="0" w:evenVBand="0" w:oddHBand="0" w:evenHBand="0" w:firstRowFirstColumn="0" w:firstRowLastColumn="0" w:lastRowFirstColumn="0" w:lastRowLastColumn="0"/>
             </w:pPr>
+            <w:r>
+              <w:t>1735988</w:t>
+            </w:r>
           </w:p>
         </w:tc>
       </w:tr>
     </w:tbl>
+    <w:p>
+      <w:pPr>
+        <w:pStyle w:val="Title"/>
+      </w:pPr>
+      <w:r>
+        <w:t>Reflection</w:t>
+      </w:r>
+    </w:p>
     <w:p/>
     <w:p>
       <w:pPr>
-        <w:pStyle w:val="Title"/>
-      </w:pPr>
-      <w:r>
-        <w:t>Reflection</w:t>
-      </w:r>
-    </w:p>
-    <w:p/>
-    <w:p/>
+        <w:spacing w:line="360" w:lineRule="auto"/>
+        <w:rPr>
+          <w:rFonts w:ascii="Aptos" w:hAnsi="Aptos"/>
+          <w:b/>
+          <w:bCs/>
+        </w:rPr>
+      </w:pPr>
+      <w:r>
+        <w:rPr>
+          <w:rFonts w:ascii="Aptos" w:hAnsi="Aptos"/>
+          <w:b/>
+          <w:bCs/>
+        </w:rPr>
+        <w:t>Objective:</w:t>
+      </w:r>
+    </w:p>
+    <w:p>
+      <w:pPr>
+        <w:spacing w:line="360" w:lineRule="auto"/>
+        <w:rPr>
+          <w:rFonts w:ascii="Aptos" w:hAnsi="Aptos"/>
+        </w:rPr>
+      </w:pPr>
+      <w:r>
+        <w:rPr>
+          <w:rFonts w:ascii="Aptos" w:hAnsi="Aptos"/>
+        </w:rPr>
+        <w:t>The main goal of this assignment was to get practice with input and output. It was also about decision-making and being creative with code. The task was to build an interactive game that required several user inputs and included integer, float, and string-based decisions. I was supposed to also learn how to use boolean operators to make the story change based on what the user chose.</w:t>
+      </w:r>
+    </w:p>
+    <w:p>
+      <w:pPr>
+        <w:spacing w:line="360" w:lineRule="auto"/>
+        <w:rPr>
+          <w:rFonts w:ascii="Aptos" w:hAnsi="Aptos"/>
+          <w:b/>
+          <w:bCs/>
+        </w:rPr>
+      </w:pPr>
+      <w:r>
+        <w:rPr>
+          <w:rFonts w:ascii="Aptos" w:hAnsi="Aptos"/>
+          <w:b/>
+          <w:bCs/>
+        </w:rPr>
+        <w:t>Procedure</w:t>
+      </w:r>
+    </w:p>
+    <w:p>
+      <w:pPr>
+        <w:spacing w:line="360" w:lineRule="auto"/>
+        <w:rPr>
+          <w:rFonts w:ascii="Aptos" w:hAnsi="Aptos"/>
+        </w:rPr>
+      </w:pPr>
+      <w:r>
+        <w:rPr>
+          <w:rFonts w:ascii="Aptos" w:hAnsi="Aptos"/>
+        </w:rPr>
+        <w:t>To build the game, I followed these steps:</w:t>
+      </w:r>
+    </w:p>
+    <w:p>
+      <w:pPr>
+        <w:spacing w:line="360" w:lineRule="auto"/>
+        <w:rPr>
+          <w:rFonts w:ascii="Aptos" w:hAnsi="Aptos"/>
+        </w:rPr>
+      </w:pPr>
+      <w:r>
+        <w:rPr>
+          <w:rFonts w:ascii="Aptos" w:hAnsi="Aptos"/>
+        </w:rPr>
+        <w:t>1. Planning the Story: I started by thinking of a simple plot where the user’s decisions would change the story. I picked key points where the player’s input would make a difference, like choosing between the forest or the cave.</w:t>
+      </w:r>
+      <w:r>
+        <w:rPr>
+          <w:rFonts w:ascii="Aptos" w:hAnsi="Aptos"/>
+        </w:rPr>
+        <w:br/>
+        <w:t>2. Setting Up Decisions: I added different types of choices, like an integer decision for doors, a float for the jump, and a string choice for the paths. Each one had to work with the input correctly.</w:t>
+      </w:r>
+      <w:r>
+        <w:rPr>
+          <w:rFonts w:ascii="Aptos" w:hAnsi="Aptos"/>
+        </w:rPr>
+        <w:br/>
+        <w:t>3. Using Boolean Logic: I used boolean checks in the game for situations like checking if the player had equipment to deal with an obstacle or if their jump was successful. This helped control what happened next.</w:t>
+      </w:r>
+      <w:r>
+        <w:rPr>
+          <w:rFonts w:ascii="Aptos" w:hAnsi="Aptos"/>
+        </w:rPr>
+        <w:br/>
+        <w:t>4. Testing the Game: I tested the game with a variety of inputs. I used correct ones and also wrong ones to see if the game handled them right. I tried to see what would happen if someone entered something unexpected.</w:t>
+      </w:r>
+    </w:p>
+    <w:p>
+      <w:pPr>
+        <w:spacing w:line="360" w:lineRule="auto"/>
+        <w:rPr>
+          <w:rFonts w:ascii="Aptos" w:hAnsi="Aptos"/>
+        </w:rPr>
+      </w:pPr>
+      <w:r>
+        <w:rPr>
+          <w:rFonts w:ascii="Aptos" w:hAnsi="Aptos"/>
+        </w:rPr>
+        <w:t>Some key ideas explored included:</w:t>
+      </w:r>
+    </w:p>
+    <w:p>
+      <w:pPr>
+        <w:pStyle w:val="ListParagraph"/>
+        <w:numPr>
+          <w:ilvl w:val="0"/>
+          <w:numId w:val="2"/>
+        </w:numPr>
+        <w:spacing w:line="360" w:lineRule="auto"/>
+        <w:rPr>
+          <w:rFonts w:ascii="Aptos" w:hAnsi="Aptos"/>
+        </w:rPr>
+      </w:pPr>
+      <w:r>
+        <w:rPr>
+          <w:rFonts w:ascii="Aptos" w:hAnsi="Aptos"/>
+        </w:rPr>
+        <w:t>Using loops for input validation so the game asked again if the input was not valid.</w:t>
+      </w:r>
+    </w:p>
+    <w:p>
+      <w:pPr>
+        <w:pStyle w:val="ListParagraph"/>
+        <w:numPr>
+          <w:ilvl w:val="0"/>
+          <w:numId w:val="2"/>
+        </w:numPr>
+        <w:spacing w:line="360" w:lineRule="auto"/>
+        <w:rPr>
+          <w:rFonts w:ascii="Aptos" w:hAnsi="Aptos"/>
+        </w:rPr>
+      </w:pPr>
+      <w:r>
+        <w:rPr>
+          <w:rFonts w:ascii="Aptos" w:hAnsi="Aptos"/>
+        </w:rPr>
+        <w:t>Making different paths using if/elif/else statements based on what the player chose.</w:t>
+      </w:r>
+    </w:p>
+    <w:p>
+      <w:pPr>
+        <w:pStyle w:val="ListParagraph"/>
+        <w:numPr>
+          <w:ilvl w:val="0"/>
+          <w:numId w:val="2"/>
+        </w:numPr>
+        <w:spacing w:line="360" w:lineRule="auto"/>
+        <w:rPr>
+          <w:rFonts w:ascii="Aptos" w:hAnsi="Aptos"/>
+        </w:rPr>
+      </w:pPr>
+      <w:r>
+        <w:rPr>
+          <w:rFonts w:ascii="Aptos" w:hAnsi="Aptos"/>
+        </w:rPr>
+        <w:t>Using boolean operators to check conditions and make the game more interactive.</w:t>
+      </w:r>
+    </w:p>
+    <w:p>
+      <w:pPr>
+        <w:spacing w:line="360" w:lineRule="auto"/>
+        <w:rPr>
+          <w:rFonts w:ascii="Aptos" w:hAnsi="Aptos"/>
+        </w:rPr>
+      </w:pPr>
+    </w:p>
+    <w:p>
+      <w:pPr>
+        <w:spacing w:line="360" w:lineRule="auto"/>
+        <w:rPr>
+          <w:rFonts w:ascii="Aptos" w:hAnsi="Aptos"/>
+        </w:rPr>
+      </w:pPr>
+    </w:p>
+    <w:p>
+      <w:pPr>
+        <w:spacing w:line="360" w:lineRule="auto"/>
+        <w:rPr>
+          <w:rFonts w:ascii="Aptos" w:hAnsi="Aptos"/>
+          <w:b/>
+          <w:bCs/>
+        </w:rPr>
+      </w:pPr>
+      <w:r>
+        <w:rPr>
+          <w:rFonts w:ascii="Aptos" w:hAnsi="Aptos"/>
+          <w:b/>
+          <w:bCs/>
+        </w:rPr>
+        <w:lastRenderedPageBreak/>
+        <w:t>Results:</w:t>
+      </w:r>
+    </w:p>
+    <w:p>
+      <w:pPr>
+        <w:spacing w:line="360" w:lineRule="auto"/>
+        <w:rPr>
+          <w:rFonts w:ascii="Aptos" w:hAnsi="Aptos"/>
+        </w:rPr>
+      </w:pPr>
+      <w:r>
+        <w:rPr>
+          <w:rFonts w:ascii="Aptos" w:hAnsi="Aptos"/>
+        </w:rPr>
+        <w:t>The game mostly worked as I planned. The decisions and outcomes matched what I expected. The game followed each path correctly and showed the right response depending on the player’s input.</w:t>
+      </w:r>
+      <w:r>
+        <w:rPr>
+          <w:rFonts w:ascii="Aptos" w:hAnsi="Aptos"/>
+        </w:rPr>
+        <w:br/>
+        <w:t>- I tried a bunch of test cases, including extreme ones. For example, when I entered numbers outside the range for the door or jump, the game showed the right message and asked again for a valid input.</w:t>
+      </w:r>
+    </w:p>
+    <w:p>
+      <w:pPr>
+        <w:spacing w:line="360" w:lineRule="auto"/>
+        <w:rPr>
+          <w:rFonts w:ascii="Aptos" w:hAnsi="Aptos"/>
+        </w:rPr>
+      </w:pPr>
+    </w:p>
+    <w:p>
+      <w:pPr>
+        <w:spacing w:line="360" w:lineRule="auto"/>
+        <w:rPr>
+          <w:rFonts w:ascii="Aptos" w:hAnsi="Aptos"/>
+          <w:b/>
+          <w:bCs/>
+        </w:rPr>
+      </w:pPr>
+      <w:r>
+        <w:rPr>
+          <w:rFonts w:ascii="Aptos" w:hAnsi="Aptos"/>
+          <w:b/>
+          <w:bCs/>
+        </w:rPr>
+        <w:t>Reflection:</w:t>
+      </w:r>
+    </w:p>
+    <w:p>
+      <w:pPr>
+        <w:spacing w:line="360" w:lineRule="auto"/>
+        <w:rPr>
+          <w:rFonts w:ascii="Aptos" w:hAnsi="Aptos"/>
+        </w:rPr>
+      </w:pPr>
+      <w:r>
+        <w:rPr>
+          <w:rFonts w:ascii="Aptos" w:hAnsi="Aptos"/>
+        </w:rPr>
+        <w:t>Challenges:</w:t>
+      </w:r>
+    </w:p>
+    <w:p>
+      <w:pPr>
+        <w:pStyle w:val="ListParagraph"/>
+        <w:numPr>
+          <w:ilvl w:val="0"/>
+          <w:numId w:val="2"/>
+        </w:numPr>
+        <w:spacing w:line="360" w:lineRule="auto"/>
+        <w:rPr>
+          <w:rFonts w:ascii="Aptos" w:hAnsi="Aptos"/>
+        </w:rPr>
+      </w:pPr>
+      <w:r>
+        <w:rPr>
+          <w:rFonts w:ascii="Aptos" w:hAnsi="Aptos"/>
+        </w:rPr>
+        <w:t>One problem was making sure the loops did not make the player enter the same thing twice, even when it was right. I fixed this by changing the loop conditions.</w:t>
+      </w:r>
+    </w:p>
+    <w:p>
+      <w:pPr>
+        <w:pStyle w:val="ListParagraph"/>
+        <w:numPr>
+          <w:ilvl w:val="0"/>
+          <w:numId w:val="2"/>
+        </w:numPr>
+        <w:spacing w:line="360" w:lineRule="auto"/>
+        <w:rPr>
+          <w:rFonts w:ascii="Aptos" w:hAnsi="Aptos"/>
+        </w:rPr>
+      </w:pPr>
+      <w:r>
+        <w:rPr>
+          <w:rFonts w:ascii="Aptos" w:hAnsi="Aptos"/>
+        </w:rPr>
+        <w:t>Another challenge was getting the boolean checks to work in different parts of the story, like checking if the player had equipment. I had to think carefully about how the game would react based on the player’s status.</w:t>
+      </w:r>
+    </w:p>
+    <w:p>
+      <w:pPr>
+        <w:pStyle w:val="ListParagraph"/>
+        <w:spacing w:line="360" w:lineRule="auto"/>
+        <w:rPr>
+          <w:rFonts w:ascii="Aptos" w:hAnsi="Aptos"/>
+        </w:rPr>
+      </w:pPr>
+    </w:p>
+    <w:p>
+      <w:pPr>
+        <w:spacing w:line="360" w:lineRule="auto"/>
+        <w:rPr>
+          <w:rFonts w:ascii="Aptos" w:hAnsi="Aptos"/>
+          <w:b/>
+          <w:bCs/>
+        </w:rPr>
+      </w:pPr>
+      <w:r>
+        <w:rPr>
+          <w:rFonts w:ascii="Aptos" w:hAnsi="Aptos"/>
+          <w:b/>
+          <w:bCs/>
+        </w:rPr>
+        <w:t>Programming Rules:</w:t>
+      </w:r>
+      <w:r>
+        <w:rPr>
+          <w:rFonts w:ascii="Aptos" w:hAnsi="Aptos"/>
+        </w:rPr>
+        <w:br/>
+        <w:t>1. Plan: I wrote out the story and decision points before coding. This helped me stay organized.</w:t>
+      </w:r>
+      <w:r>
+        <w:rPr>
+          <w:rFonts w:ascii="Aptos" w:hAnsi="Aptos"/>
+        </w:rPr>
+        <w:br/>
+        <w:t>2. Design: I worked on a proper algorithm, so that the code would be easier to complete, and then finally worked on it as well.</w:t>
+      </w:r>
+    </w:p>
+    <w:p>
+      <w:pPr>
+        <w:spacing w:line="360" w:lineRule="auto"/>
+        <w:rPr>
+          <w:rFonts w:ascii="Aptos" w:hAnsi="Aptos"/>
+        </w:rPr>
+      </w:pPr>
+      <w:r>
+        <w:rPr>
+          <w:rFonts w:ascii="Aptos" w:hAnsi="Aptos"/>
+        </w:rPr>
+        <w:t>3. Test: I used a lot of test cases to make sure everything worked and handled different inputs correctly.</w:t>
+      </w:r>
+    </w:p>
+    <w:p>
+      <w:pPr>
+        <w:spacing w:line="360" w:lineRule="auto"/>
+        <w:rPr>
+          <w:rFonts w:ascii="Aptos" w:hAnsi="Aptos"/>
+        </w:rPr>
+      </w:pPr>
+      <w:r>
+        <w:rPr>
+          <w:rFonts w:ascii="Aptos" w:hAnsi="Aptos"/>
+        </w:rPr>
+        <w:t>Overcoming Challenges:</w:t>
+      </w:r>
+      <w:r>
+        <w:rPr>
+          <w:rFonts w:ascii="Aptos" w:hAnsi="Aptos"/>
+        </w:rPr>
+        <w:br/>
+        <w:t>- For the input validation issue, I made sure the loops were simple and only repeated when needed.</w:t>
+      </w:r>
+      <w:r>
+        <w:rPr>
+          <w:rFonts w:ascii="Aptos" w:hAnsi="Aptos"/>
+        </w:rPr>
+        <w:br/>
+        <w:t>- For the boolean checks, I had to test different scenarios until I got the right outcomes.</w:t>
+      </w:r>
+    </w:p>
+    <w:p>
+      <w:pPr>
+        <w:spacing w:line="360" w:lineRule="auto"/>
+        <w:rPr>
+          <w:rFonts w:ascii="Aptos" w:hAnsi="Aptos"/>
+        </w:rPr>
+      </w:pPr>
+      <w:r>
+        <w:rPr>
+          <w:rFonts w:ascii="Aptos" w:hAnsi="Aptos"/>
+        </w:rPr>
+        <w:t>Takeaways:</w:t>
+      </w:r>
+      <w:r>
+        <w:rPr>
+          <w:rFonts w:ascii="Aptos" w:hAnsi="Aptos"/>
+        </w:rPr>
+        <w:br/>
+        <w:t>- Planning the story before coding made it easier to write the code later.</w:t>
+      </w:r>
+      <w:r>
+        <w:rPr>
+          <w:rFonts w:ascii="Aptos" w:hAnsi="Aptos"/>
+        </w:rPr>
+        <w:br/>
+      </w:r>
+      <w:r>
+        <w:rPr>
+          <w:rFonts w:ascii="Aptos" w:hAnsi="Aptos"/>
+        </w:rPr>
+        <w:lastRenderedPageBreak/>
+        <w:t>- Validating input is important so the game works smoothly for the user.</w:t>
+      </w:r>
+      <w:r>
+        <w:rPr>
+          <w:rFonts w:ascii="Aptos" w:hAnsi="Aptos"/>
+        </w:rPr>
+        <w:br/>
+        <w:t>- Using booleans helped make the game more interactive and flexible.</w:t>
+      </w:r>
+    </w:p>
+    <w:p>
+      <w:pPr>
+        <w:spacing w:line="360" w:lineRule="auto"/>
+        <w:rPr>
+          <w:rFonts w:ascii="Aptos" w:hAnsi="Aptos"/>
+        </w:rPr>
+      </w:pPr>
+    </w:p>
+    <w:p>
+      <w:pPr>
+        <w:spacing w:line="360" w:lineRule="auto"/>
+        <w:rPr>
+          <w:rFonts w:ascii="Aptos" w:hAnsi="Aptos"/>
+        </w:rPr>
+      </w:pPr>
+      <w:r>
+        <w:rPr>
+          <w:rFonts w:ascii="Aptos" w:hAnsi="Aptos"/>
+        </w:rPr>
+        <w:t>Learning Experience:</w:t>
+      </w:r>
+      <w:r>
+        <w:rPr>
+          <w:rFonts w:ascii="Aptos" w:hAnsi="Aptos"/>
+        </w:rPr>
+        <w:br/>
+        <w:t>I think I learned what I was supposed to for this lab. I got a lot of practice with handling input and using decision-making in code. Doing this alone made me think through each part carefully. It was challenging at times, but it was also a good way to learn from my mistakes.</w:t>
+      </w:r>
+      <w:r>
+        <w:rPr>
+          <w:rFonts w:ascii="Aptos" w:hAnsi="Aptos"/>
+        </w:rPr>
+        <w:br/>
+        <w:t>Overall, the lab showed me why planning, designing, and testing carefully is important for making a</w:t>
+      </w:r>
+      <w:r>
+        <w:rPr>
+          <w:rFonts w:ascii="Aptos" w:hAnsi="Aptos"/>
+        </w:rPr>
+        <w:t>n adventure</w:t>
+      </w:r>
+      <w:r>
+        <w:rPr>
+          <w:rFonts w:ascii="Aptos" w:hAnsi="Aptos"/>
+        </w:rPr>
+        <w:t xml:space="preserve"> game work well.</w:t>
+      </w:r>
+    </w:p>
+    <w:p>
+      <w:pPr>
+        <w:spacing w:line="360" w:lineRule="auto"/>
+      </w:pPr>
+    </w:p>
     <w:sectPr>
+      <w:headerReference w:type="even" r:id="rId7"/>
+      <w:headerReference w:type="default" r:id="rId8"/>
+      <w:footerReference w:type="even" r:id="rId9"/>
+      <w:footerReference w:type="default" r:id="rId10"/>
+      <w:headerReference w:type="first" r:id="rId11"/>
+      <w:footerReference w:type="first" r:id="rId12"/>
       <w:pgSz w:w="12240" w:h="15840"/>
       <w:pgMar w:top="1440" w:right="1440" w:bottom="1440" w:left="1440" w:header="720" w:footer="720" w:gutter="0"/>
       <w:cols w:space="720"/>
@@ -83,9 +574,220 @@
 </w:document>
 </file>
 
+<file path=word/endnotes.xml><?xml version="1.0" encoding="utf-8"?>
+<w:endnotes xmlns:wpc="http://schemas.microsoft.com/office/word/2010/wordprocessingCanvas" xmlns:cx="http://schemas.microsoft.com/office/drawing/2014/chartex" xmlns:cx1="http://schemas.microsoft.com/office/drawing/2015/9/8/chartex" xmlns:cx2="http://schemas.microsoft.com/office/drawing/2015/10/21/chartex" xmlns:cx3="http://schemas.microsoft.com/office/drawing/2016/5/9/chartex" xmlns:cx4="http://schemas.microsoft.com/office/drawing/2016/5/10/chartex" xmlns:cx5="http://schemas.microsoft.com/office/drawing/2016/5/11/chartex" xmlns:cx6="http://schemas.microsoft.com/office/drawing/2016/5/12/chartex" xmlns:cx7="http://schemas.microsoft.com/office/drawing/2016/5/13/chartex" xmlns:cx8="http://schemas.microsoft.com/office/drawing/2016/5/14/chartex" xmlns:mc="http://schemas.openxmlformats.org/markup-compatibility/2006" xmlns:aink="http://schemas.microsoft.com/office/drawing/2016/ink" xmlns:am3d="http://schemas.microsoft.com/office/drawing/2017/model3d" xmlns:o="urn:schemas-microsoft-com:office:office" xmlns:oel="http://schemas.microsoft.com/office/2019/extlst" xmlns:r="http://schemas.openxmlformats.org/officeDocument/2006/relationships" xmlns:m="http://schemas.openxmlformats.org/officeDocument/2006/math" xmlns:v="urn:schemas-microsoft-com:vml" xmlns:wp14="http://schemas.microsoft.com/office/word/2010/wordprocessingDrawing" xmlns:wp="http://schemas.openxmlformats.org/drawingml/2006/wordprocessingDrawing" xmlns:w10="urn:schemas-microsoft-com:office:word" xmlns:w="http://schemas.openxmlformats.org/wordprocessingml/2006/main" xmlns:w14="http://schemas.microsoft.com/office/word/2010/wordml" xmlns:w15="http://schemas.microsoft.com/office/word/2012/wordml" xmlns:w16cex="http://schemas.microsoft.com/office/word/2018/wordml/cex" xmlns:w16cid="http://schemas.microsoft.com/office/word/2016/wordml/cid" xmlns:w16="http://schemas.microsoft.com/office/word/2018/wordml" xmlns:w16du="http://schemas.microsoft.com/office/word/2023/wordml/word16du" xmlns:w16sdtdh="http://schemas.microsoft.com/office/word/2020/wordml/sdtdatahash" xmlns:w16se="http://schemas.microsoft.com/office/word/2015/wordml/symex" xmlns:wpg="http://schemas.microsoft.com/office/word/2010/wordprocessingGroup" xmlns:wpi="http://schemas.microsoft.com/office/word/2010/wordprocessingInk" xmlns:wne="http://schemas.microsoft.com/office/word/2006/wordml" xmlns:wps="http://schemas.microsoft.com/office/word/2010/wordprocessingShape" mc:Ignorable="w14 w15 w16se w16cid w16 w16cex w16sdtdh w16du wp14">
+  <w:endnote w:type="separator" w:id="-1">
+    <w:p>
+      <w:r>
+        <w:separator/>
+      </w:r>
+    </w:p>
+  </w:endnote>
+  <w:endnote w:type="continuationSeparator" w:id="0">
+    <w:p>
+      <w:r>
+        <w:continuationSeparator/>
+      </w:r>
+    </w:p>
+  </w:endnote>
+</w:endnotes>
+</file>
+
+<file path=word/footer1.xml><?xml version="1.0" encoding="utf-8"?>
+<w:ftr xmlns:wpc="http://schemas.microsoft.com/office/word/2010/wordprocessingCanvas" xmlns:cx="http://schemas.microsoft.com/office/drawing/2014/chartex" xmlns:cx1="http://schemas.microsoft.com/office/drawing/2015/9/8/chartex" xmlns:cx2="http://schemas.microsoft.com/office/drawing/2015/10/21/chartex" xmlns:cx3="http://schemas.microsoft.com/office/drawing/2016/5/9/chartex" xmlns:cx4="http://schemas.microsoft.com/office/drawing/2016/5/10/chartex" xmlns:cx5="http://schemas.microsoft.com/office/drawing/2016/5/11/chartex" xmlns:cx6="http://schemas.microsoft.com/office/drawing/2016/5/12/chartex" xmlns:cx7="http://schemas.microsoft.com/office/drawing/2016/5/13/chartex" xmlns:cx8="http://schemas.microsoft.com/office/drawing/2016/5/14/chartex" xmlns:mc="http://schemas.openxmlformats.org/markup-compatibility/2006" xmlns:aink="http://schemas.microsoft.com/office/drawing/2016/ink" xmlns:am3d="http://schemas.microsoft.com/office/drawing/2017/model3d" xmlns:o="urn:schemas-microsoft-com:office:office" xmlns:oel="http://schemas.microsoft.com/office/2019/extlst" xmlns:r="http://schemas.openxmlformats.org/officeDocument/2006/relationships" xmlns:m="http://schemas.openxmlformats.org/officeDocument/2006/math" xmlns:v="urn:schemas-microsoft-com:vml" xmlns:wp14="http://schemas.microsoft.com/office/word/2010/wordprocessingDrawing" xmlns:wp="http://schemas.openxmlformats.org/drawingml/2006/wordprocessingDrawing" xmlns:w10="urn:schemas-microsoft-com:office:word" xmlns:w="http://schemas.openxmlformats.org/wordprocessingml/2006/main" xmlns:w14="http://schemas.microsoft.com/office/word/2010/wordml" xmlns:w15="http://schemas.microsoft.com/office/word/2012/wordml" xmlns:w16cex="http://schemas.microsoft.com/office/word/2018/wordml/cex" xmlns:w16cid="http://schemas.microsoft.com/office/word/2016/wordml/cid" xmlns:w16="http://schemas.microsoft.com/office/word/2018/wordml" xmlns:w16du="http://schemas.microsoft.com/office/word/2023/wordml/word16du" xmlns:w16sdtdh="http://schemas.microsoft.com/office/word/2020/wordml/sdtdatahash" xmlns:w16se="http://schemas.microsoft.com/office/word/2015/wordml/symex" xmlns:wpg="http://schemas.microsoft.com/office/word/2010/wordprocessingGroup" xmlns:wpi="http://schemas.microsoft.com/office/word/2010/wordprocessingInk" xmlns:wne="http://schemas.microsoft.com/office/word/2006/wordml" xmlns:wps="http://schemas.microsoft.com/office/word/2010/wordprocessingShape" mc:Ignorable="w14 w15 w16se w16cid w16 w16cex w16sdtdh w16du wp14">
+  <w:p>
+    <w:pPr>
+      <w:pStyle w:val="Footer"/>
+    </w:pPr>
+  </w:p>
+</w:ftr>
+</file>
+
+<file path=word/footer2.xml><?xml version="1.0" encoding="utf-8"?>
+<w:ftr xmlns:wpc="http://schemas.microsoft.com/office/word/2010/wordprocessingCanvas" xmlns:cx="http://schemas.microsoft.com/office/drawing/2014/chartex" xmlns:cx1="http://schemas.microsoft.com/office/drawing/2015/9/8/chartex" xmlns:cx2="http://schemas.microsoft.com/office/drawing/2015/10/21/chartex" xmlns:cx3="http://schemas.microsoft.com/office/drawing/2016/5/9/chartex" xmlns:cx4="http://schemas.microsoft.com/office/drawing/2016/5/10/chartex" xmlns:cx5="http://schemas.microsoft.com/office/drawing/2016/5/11/chartex" xmlns:cx6="http://schemas.microsoft.com/office/drawing/2016/5/12/chartex" xmlns:cx7="http://schemas.microsoft.com/office/drawing/2016/5/13/chartex" xmlns:cx8="http://schemas.microsoft.com/office/drawing/2016/5/14/chartex" xmlns:mc="http://schemas.openxmlformats.org/markup-compatibility/2006" xmlns:aink="http://schemas.microsoft.com/office/drawing/2016/ink" xmlns:am3d="http://schemas.microsoft.com/office/drawing/2017/model3d" xmlns:o="urn:schemas-microsoft-com:office:office" xmlns:oel="http://schemas.microsoft.com/office/2019/extlst" xmlns:r="http://schemas.openxmlformats.org/officeDocument/2006/relationships" xmlns:m="http://schemas.openxmlformats.org/officeDocument/2006/math" xmlns:v="urn:schemas-microsoft-com:vml" xmlns:wp14="http://schemas.microsoft.com/office/word/2010/wordprocessingDrawing" xmlns:wp="http://schemas.openxmlformats.org/drawingml/2006/wordprocessingDrawing" xmlns:w10="urn:schemas-microsoft-com:office:word" xmlns:w="http://schemas.openxmlformats.org/wordprocessingml/2006/main" xmlns:w14="http://schemas.microsoft.com/office/word/2010/wordml" xmlns:w15="http://schemas.microsoft.com/office/word/2012/wordml" xmlns:w16cex="http://schemas.microsoft.com/office/word/2018/wordml/cex" xmlns:w16cid="http://schemas.microsoft.com/office/word/2016/wordml/cid" xmlns:w16="http://schemas.microsoft.com/office/word/2018/wordml" xmlns:w16du="http://schemas.microsoft.com/office/word/2023/wordml/word16du" xmlns:w16sdtdh="http://schemas.microsoft.com/office/word/2020/wordml/sdtdatahash" xmlns:w16se="http://schemas.microsoft.com/office/word/2015/wordml/symex" xmlns:wpg="http://schemas.microsoft.com/office/word/2010/wordprocessingGroup" xmlns:wpi="http://schemas.microsoft.com/office/word/2010/wordprocessingInk" xmlns:wne="http://schemas.microsoft.com/office/word/2006/wordml" xmlns:wps="http://schemas.microsoft.com/office/word/2010/wordprocessingShape" mc:Ignorable="w14 w15 w16se w16cid w16 w16cex w16sdtdh w16du wp14">
+  <w:p>
+    <w:pPr>
+      <w:pStyle w:val="Footer"/>
+    </w:pPr>
+  </w:p>
+</w:ftr>
+</file>
+
+<file path=word/footer3.xml><?xml version="1.0" encoding="utf-8"?>
+<w:ftr xmlns:wpc="http://schemas.microsoft.com/office/word/2010/wordprocessingCanvas" xmlns:cx="http://schemas.microsoft.com/office/drawing/2014/chartex" xmlns:cx1="http://schemas.microsoft.com/office/drawing/2015/9/8/chartex" xmlns:cx2="http://schemas.microsoft.com/office/drawing/2015/10/21/chartex" xmlns:cx3="http://schemas.microsoft.com/office/drawing/2016/5/9/chartex" xmlns:cx4="http://schemas.microsoft.com/office/drawing/2016/5/10/chartex" xmlns:cx5="http://schemas.microsoft.com/office/drawing/2016/5/11/chartex" xmlns:cx6="http://schemas.microsoft.com/office/drawing/2016/5/12/chartex" xmlns:cx7="http://schemas.microsoft.com/office/drawing/2016/5/13/chartex" xmlns:cx8="http://schemas.microsoft.com/office/drawing/2016/5/14/chartex" xmlns:mc="http://schemas.openxmlformats.org/markup-compatibility/2006" xmlns:aink="http://schemas.microsoft.com/office/drawing/2016/ink" xmlns:am3d="http://schemas.microsoft.com/office/drawing/2017/model3d" xmlns:o="urn:schemas-microsoft-com:office:office" xmlns:oel="http://schemas.microsoft.com/office/2019/extlst" xmlns:r="http://schemas.openxmlformats.org/officeDocument/2006/relationships" xmlns:m="http://schemas.openxmlformats.org/officeDocument/2006/math" xmlns:v="urn:schemas-microsoft-com:vml" xmlns:wp14="http://schemas.microsoft.com/office/word/2010/wordprocessingDrawing" xmlns:wp="http://schemas.openxmlformats.org/drawingml/2006/wordprocessingDrawing" xmlns:w10="urn:schemas-microsoft-com:office:word" xmlns:w="http://schemas.openxmlformats.org/wordprocessingml/2006/main" xmlns:w14="http://schemas.microsoft.com/office/word/2010/wordml" xmlns:w15="http://schemas.microsoft.com/office/word/2012/wordml" xmlns:w16cex="http://schemas.microsoft.com/office/word/2018/wordml/cex" xmlns:w16cid="http://schemas.microsoft.com/office/word/2016/wordml/cid" xmlns:w16="http://schemas.microsoft.com/office/word/2018/wordml" xmlns:w16du="http://schemas.microsoft.com/office/word/2023/wordml/word16du" xmlns:w16sdtdh="http://schemas.microsoft.com/office/word/2020/wordml/sdtdatahash" xmlns:w16se="http://schemas.microsoft.com/office/word/2015/wordml/symex" xmlns:wpg="http://schemas.microsoft.com/office/word/2010/wordprocessingGroup" xmlns:wpi="http://schemas.microsoft.com/office/word/2010/wordprocessingInk" xmlns:wne="http://schemas.microsoft.com/office/word/2006/wordml" xmlns:wps="http://schemas.microsoft.com/office/word/2010/wordprocessingShape" mc:Ignorable="w14 w15 w16se w16cid w16 w16cex w16sdtdh w16du wp14">
+  <w:p>
+    <w:pPr>
+      <w:pStyle w:val="Footer"/>
+    </w:pPr>
+  </w:p>
+</w:ftr>
+</file>
+
+<file path=word/footnotes.xml><?xml version="1.0" encoding="utf-8"?>
+<w:footnotes xmlns:wpc="http://schemas.microsoft.com/office/word/2010/wordprocessingCanvas" xmlns:cx="http://schemas.microsoft.com/office/drawing/2014/chartex" xmlns:cx1="http://schemas.microsoft.com/office/drawing/2015/9/8/chartex" xmlns:cx2="http://schemas.microsoft.com/office/drawing/2015/10/21/chartex" xmlns:cx3="http://schemas.microsoft.com/office/drawing/2016/5/9/chartex" xmlns:cx4="http://schemas.microsoft.com/office/drawing/2016/5/10/chartex" xmlns:cx5="http://schemas.microsoft.com/office/drawing/2016/5/11/chartex" xmlns:cx6="http://schemas.microsoft.com/office/drawing/2016/5/12/chartex" xmlns:cx7="http://schemas.microsoft.com/office/drawing/2016/5/13/chartex" xmlns:cx8="http://schemas.microsoft.com/office/drawing/2016/5/14/chartex" xmlns:mc="http://schemas.openxmlformats.org/markup-compatibility/2006" xmlns:aink="http://schemas.microsoft.com/office/drawing/2016/ink" xmlns:am3d="http://schemas.microsoft.com/office/drawing/2017/model3d" xmlns:o="urn:schemas-microsoft-com:office:office" xmlns:oel="http://schemas.microsoft.com/office/2019/extlst" xmlns:r="http://schemas.openxmlformats.org/officeDocument/2006/relationships" xmlns:m="http://schemas.openxmlformats.org/officeDocument/2006/math" xmlns:v="urn:schemas-microsoft-com:vml" xmlns:wp14="http://schemas.microsoft.com/office/word/2010/wordprocessingDrawing" xmlns:wp="http://schemas.openxmlformats.org/drawingml/2006/wordprocessingDrawing" xmlns:w10="urn:schemas-microsoft-com:office:word" xmlns:w="http://schemas.openxmlformats.org/wordprocessingml/2006/main" xmlns:w14="http://schemas.microsoft.com/office/word/2010/wordml" xmlns:w15="http://schemas.microsoft.com/office/word/2012/wordml" xmlns:w16cex="http://schemas.microsoft.com/office/word/2018/wordml/cex" xmlns:w16cid="http://schemas.microsoft.com/office/word/2016/wordml/cid" xmlns:w16="http://schemas.microsoft.com/office/word/2018/wordml" xmlns:w16du="http://schemas.microsoft.com/office/word/2023/wordml/word16du" xmlns:w16sdtdh="http://schemas.microsoft.com/office/word/2020/wordml/sdtdatahash" xmlns:w16se="http://schemas.microsoft.com/office/word/2015/wordml/symex" xmlns:wpg="http://schemas.microsoft.com/office/word/2010/wordprocessingGroup" xmlns:wpi="http://schemas.microsoft.com/office/word/2010/wordprocessingInk" xmlns:wne="http://schemas.microsoft.com/office/word/2006/wordml" xmlns:wps="http://schemas.microsoft.com/office/word/2010/wordprocessingShape" mc:Ignorable="w14 w15 w16se w16cid w16 w16cex w16sdtdh w16du wp14">
+  <w:footnote w:type="separator" w:id="-1">
+    <w:p>
+      <w:r>
+        <w:separator/>
+      </w:r>
+    </w:p>
+  </w:footnote>
+  <w:footnote w:type="continuationSeparator" w:id="0">
+    <w:p>
+      <w:r>
+        <w:continuationSeparator/>
+      </w:r>
+    </w:p>
+  </w:footnote>
+</w:footnotes>
+</file>
+
+<file path=word/header1.xml><?xml version="1.0" encoding="utf-8"?>
+<w:hdr xmlns:wpc="http://schemas.microsoft.com/office/word/2010/wordprocessingCanvas" xmlns:cx="http://schemas.microsoft.com/office/drawing/2014/chartex" xmlns:cx1="http://schemas.microsoft.com/office/drawing/2015/9/8/chartex" xmlns:cx2="http://schemas.microsoft.com/office/drawing/2015/10/21/chartex" xmlns:cx3="http://schemas.microsoft.com/office/drawing/2016/5/9/chartex" xmlns:cx4="http://schemas.microsoft.com/office/drawing/2016/5/10/chartex" xmlns:cx5="http://schemas.microsoft.com/office/drawing/2016/5/11/chartex" xmlns:cx6="http://schemas.microsoft.com/office/drawing/2016/5/12/chartex" xmlns:cx7="http://schemas.microsoft.com/office/drawing/2016/5/13/chartex" xmlns:cx8="http://schemas.microsoft.com/office/drawing/2016/5/14/chartex" xmlns:mc="http://schemas.openxmlformats.org/markup-compatibility/2006" xmlns:aink="http://schemas.microsoft.com/office/drawing/2016/ink" xmlns:am3d="http://schemas.microsoft.com/office/drawing/2017/model3d" xmlns:o="urn:schemas-microsoft-com:office:office" xmlns:oel="http://schemas.microsoft.com/office/2019/extlst" xmlns:r="http://schemas.openxmlformats.org/officeDocument/2006/relationships" xmlns:m="http://schemas.openxmlformats.org/officeDocument/2006/math" xmlns:v="urn:schemas-microsoft-com:vml" xmlns:wp14="http://schemas.microsoft.com/office/word/2010/wordprocessingDrawing" xmlns:wp="http://schemas.openxmlformats.org/drawingml/2006/wordprocessingDrawing" xmlns:w10="urn:schemas-microsoft-com:office:word" xmlns:w="http://schemas.openxmlformats.org/wordprocessingml/2006/main" xmlns:w14="http://schemas.microsoft.com/office/word/2010/wordml" xmlns:w15="http://schemas.microsoft.com/office/word/2012/wordml" xmlns:w16cex="http://schemas.microsoft.com/office/word/2018/wordml/cex" xmlns:w16cid="http://schemas.microsoft.com/office/word/2016/wordml/cid" xmlns:w16="http://schemas.microsoft.com/office/word/2018/wordml" xmlns:w16du="http://schemas.microsoft.com/office/word/2023/wordml/word16du" xmlns:w16sdtdh="http://schemas.microsoft.com/office/word/2020/wordml/sdtdatahash" xmlns:w16se="http://schemas.microsoft.com/office/word/2015/wordml/symex" xmlns:wpg="http://schemas.microsoft.com/office/word/2010/wordprocessingGroup" xmlns:wpi="http://schemas.microsoft.com/office/word/2010/wordprocessingInk" xmlns:wne="http://schemas.microsoft.com/office/word/2006/wordml" xmlns:wps="http://schemas.microsoft.com/office/word/2010/wordprocessingShape" mc:Ignorable="w14 w15 w16se w16cid w16 w16cex w16sdtdh w16du wp14">
+  <w:p>
+    <w:pPr>
+      <w:pStyle w:val="Header"/>
+    </w:pPr>
+  </w:p>
+</w:hdr>
+</file>
+
+<file path=word/header2.xml><?xml version="1.0" encoding="utf-8"?>
+<w:hdr xmlns:wpc="http://schemas.microsoft.com/office/word/2010/wordprocessingCanvas" xmlns:cx="http://schemas.microsoft.com/office/drawing/2014/chartex" xmlns:cx1="http://schemas.microsoft.com/office/drawing/2015/9/8/chartex" xmlns:cx2="http://schemas.microsoft.com/office/drawing/2015/10/21/chartex" xmlns:cx3="http://schemas.microsoft.com/office/drawing/2016/5/9/chartex" xmlns:cx4="http://schemas.microsoft.com/office/drawing/2016/5/10/chartex" xmlns:cx5="http://schemas.microsoft.com/office/drawing/2016/5/11/chartex" xmlns:cx6="http://schemas.microsoft.com/office/drawing/2016/5/12/chartex" xmlns:cx7="http://schemas.microsoft.com/office/drawing/2016/5/13/chartex" xmlns:cx8="http://schemas.microsoft.com/office/drawing/2016/5/14/chartex" xmlns:mc="http://schemas.openxmlformats.org/markup-compatibility/2006" xmlns:aink="http://schemas.microsoft.com/office/drawing/2016/ink" xmlns:am3d="http://schemas.microsoft.com/office/drawing/2017/model3d" xmlns:o="urn:schemas-microsoft-com:office:office" xmlns:oel="http://schemas.microsoft.com/office/2019/extlst" xmlns:r="http://schemas.openxmlformats.org/officeDocument/2006/relationships" xmlns:m="http://schemas.openxmlformats.org/officeDocument/2006/math" xmlns:v="urn:schemas-microsoft-com:vml" xmlns:wp14="http://schemas.microsoft.com/office/word/2010/wordprocessingDrawing" xmlns:wp="http://schemas.openxmlformats.org/drawingml/2006/wordprocessingDrawing" xmlns:w10="urn:schemas-microsoft-com:office:word" xmlns:w="http://schemas.openxmlformats.org/wordprocessingml/2006/main" xmlns:w14="http://schemas.microsoft.com/office/word/2010/wordml" xmlns:w15="http://schemas.microsoft.com/office/word/2012/wordml" xmlns:w16cex="http://schemas.microsoft.com/office/word/2018/wordml/cex" xmlns:w16cid="http://schemas.microsoft.com/office/word/2016/wordml/cid" xmlns:w16="http://schemas.microsoft.com/office/word/2018/wordml" xmlns:w16du="http://schemas.microsoft.com/office/word/2023/wordml/word16du" xmlns:w16sdtdh="http://schemas.microsoft.com/office/word/2020/wordml/sdtdatahash" xmlns:w16se="http://schemas.microsoft.com/office/word/2015/wordml/symex" xmlns:wpg="http://schemas.microsoft.com/office/word/2010/wordprocessingGroup" xmlns:wpi="http://schemas.microsoft.com/office/word/2010/wordprocessingInk" xmlns:wne="http://schemas.microsoft.com/office/word/2006/wordml" xmlns:wps="http://schemas.microsoft.com/office/word/2010/wordprocessingShape" mc:Ignorable="w14 w15 w16se w16cid w16 w16cex w16sdtdh w16du wp14">
+  <w:p>
+    <w:pPr>
+      <w:pStyle w:val="Header"/>
+    </w:pPr>
+  </w:p>
+</w:hdr>
+</file>
+
+<file path=word/header3.xml><?xml version="1.0" encoding="utf-8"?>
+<w:hdr xmlns:wpc="http://schemas.microsoft.com/office/word/2010/wordprocessingCanvas" xmlns:cx="http://schemas.microsoft.com/office/drawing/2014/chartex" xmlns:cx1="http://schemas.microsoft.com/office/drawing/2015/9/8/chartex" xmlns:cx2="http://schemas.microsoft.com/office/drawing/2015/10/21/chartex" xmlns:cx3="http://schemas.microsoft.com/office/drawing/2016/5/9/chartex" xmlns:cx4="http://schemas.microsoft.com/office/drawing/2016/5/10/chartex" xmlns:cx5="http://schemas.microsoft.com/office/drawing/2016/5/11/chartex" xmlns:cx6="http://schemas.microsoft.com/office/drawing/2016/5/12/chartex" xmlns:cx7="http://schemas.microsoft.com/office/drawing/2016/5/13/chartex" xmlns:cx8="http://schemas.microsoft.com/office/drawing/2016/5/14/chartex" xmlns:mc="http://schemas.openxmlformats.org/markup-compatibility/2006" xmlns:aink="http://schemas.microsoft.com/office/drawing/2016/ink" xmlns:am3d="http://schemas.microsoft.com/office/drawing/2017/model3d" xmlns:o="urn:schemas-microsoft-com:office:office" xmlns:oel="http://schemas.microsoft.com/office/2019/extlst" xmlns:r="http://schemas.openxmlformats.org/officeDocument/2006/relationships" xmlns:m="http://schemas.openxmlformats.org/officeDocument/2006/math" xmlns:v="urn:schemas-microsoft-com:vml" xmlns:wp14="http://schemas.microsoft.com/office/word/2010/wordprocessingDrawing" xmlns:wp="http://schemas.openxmlformats.org/drawingml/2006/wordprocessingDrawing" xmlns:w10="urn:schemas-microsoft-com:office:word" xmlns:w="http://schemas.openxmlformats.org/wordprocessingml/2006/main" xmlns:w14="http://schemas.microsoft.com/office/word/2010/wordml" xmlns:w15="http://schemas.microsoft.com/office/word/2012/wordml" xmlns:w16cex="http://schemas.microsoft.com/office/word/2018/wordml/cex" xmlns:w16cid="http://schemas.microsoft.com/office/word/2016/wordml/cid" xmlns:w16="http://schemas.microsoft.com/office/word/2018/wordml" xmlns:w16du="http://schemas.microsoft.com/office/word/2023/wordml/word16du" xmlns:w16sdtdh="http://schemas.microsoft.com/office/word/2020/wordml/sdtdatahash" xmlns:w16se="http://schemas.microsoft.com/office/word/2015/wordml/symex" xmlns:wpg="http://schemas.microsoft.com/office/word/2010/wordprocessingGroup" xmlns:wpi="http://schemas.microsoft.com/office/word/2010/wordprocessingInk" xmlns:wne="http://schemas.microsoft.com/office/word/2006/wordml" xmlns:wps="http://schemas.microsoft.com/office/word/2010/wordprocessingShape" mc:Ignorable="w14 w15 w16se w16cid w16 w16cex w16sdtdh w16du wp14">
+  <w:p>
+    <w:pPr>
+      <w:pStyle w:val="Header"/>
+    </w:pPr>
+  </w:p>
+</w:hdr>
+</file>
+
 <file path=word/numbering.xml><?xml version="1.0" encoding="utf-8"?>
-<w:numbering xmlns:wpc="http://schemas.microsoft.com/office/word/2010/wordprocessingCanvas" xmlns:cx="http://schemas.microsoft.com/office/drawing/2014/chartex" xmlns:cx1="http://schemas.microsoft.com/office/drawing/2015/9/8/chartex" xmlns:cx2="http://schemas.microsoft.com/office/drawing/2015/10/21/chartex" xmlns:cx3="http://schemas.microsoft.com/office/drawing/2016/5/9/chartex" xmlns:cx4="http://schemas.microsoft.com/office/drawing/2016/5/10/chartex" xmlns:cx5="http://schemas.microsoft.com/office/drawing/2016/5/11/chartex" xmlns:cx6="http://schemas.microsoft.com/office/drawing/2016/5/12/chartex" xmlns:cx7="http://schemas.microsoft.com/office/drawing/2016/5/13/chartex" xmlns:cx8="http://schemas.microsoft.com/office/drawing/2016/5/14/chartex" xmlns:mc="http://schemas.openxmlformats.org/markup-compatibility/2006" xmlns:aink="http://schemas.microsoft.com/office/drawing/2016/ink" xmlns:am3d="http://schemas.microsoft.com/office/drawing/2017/model3d" xmlns:o="urn:schemas-microsoft-com:office:office" xmlns:r="http://schemas.openxmlformats.org/officeDocument/2006/relationships" xmlns:m="http://schemas.openxmlformats.org/officeDocument/2006/math" xmlns:v="urn:schemas-microsoft-com:vml" xmlns:wp14="http://schemas.microsoft.com/office/word/2010/wordprocessingDrawing" xmlns:wp="http://schemas.openxmlformats.org/drawingml/2006/wordprocessingDrawing" xmlns:w10="urn:schemas-microsoft-com:office:word" xmlns:w="http://schemas.openxmlformats.org/wordprocessingml/2006/main" xmlns:w14="http://schemas.microsoft.com/office/word/2010/wordml" xmlns:w15="http://schemas.microsoft.com/office/word/2012/wordml" xmlns:w16cex="http://schemas.microsoft.com/office/word/2018/wordml/cex" xmlns:w16cid="http://schemas.microsoft.com/office/word/2016/wordml/cid" xmlns:w16="http://schemas.microsoft.com/office/word/2018/wordml" xmlns:w16sdtdh="http://schemas.microsoft.com/office/word/2020/wordml/sdtdatahash" xmlns:w16se="http://schemas.microsoft.com/office/word/2015/wordml/symex" xmlns:wpg="http://schemas.microsoft.com/office/word/2010/wordprocessingGroup" xmlns:wpi="http://schemas.microsoft.com/office/word/2010/wordprocessingInk" xmlns:wne="http://schemas.microsoft.com/office/word/2006/wordml" xmlns:wps="http://schemas.microsoft.com/office/word/2010/wordprocessingShape" mc:Ignorable="w14 w15 w16se w16cid w16 w16cex w16sdtdh wp14">
+<w:numbering xmlns:wpc="http://schemas.microsoft.com/office/word/2010/wordprocessingCanvas" xmlns:cx="http://schemas.microsoft.com/office/drawing/2014/chartex" xmlns:cx1="http://schemas.microsoft.com/office/drawing/2015/9/8/chartex" xmlns:cx2="http://schemas.microsoft.com/office/drawing/2015/10/21/chartex" xmlns:cx3="http://schemas.microsoft.com/office/drawing/2016/5/9/chartex" xmlns:cx4="http://schemas.microsoft.com/office/drawing/2016/5/10/chartex" xmlns:cx5="http://schemas.microsoft.com/office/drawing/2016/5/11/chartex" xmlns:cx6="http://schemas.microsoft.com/office/drawing/2016/5/12/chartex" xmlns:cx7="http://schemas.microsoft.com/office/drawing/2016/5/13/chartex" xmlns:cx8="http://schemas.microsoft.com/office/drawing/2016/5/14/chartex" xmlns:mc="http://schemas.openxmlformats.org/markup-compatibility/2006" xmlns:aink="http://schemas.microsoft.com/office/drawing/2016/ink" xmlns:am3d="http://schemas.microsoft.com/office/drawing/2017/model3d" xmlns:o="urn:schemas-microsoft-com:office:office" xmlns:oel="http://schemas.microsoft.com/office/2019/extlst" xmlns:r="http://schemas.openxmlformats.org/officeDocument/2006/relationships" xmlns:m="http://schemas.openxmlformats.org/officeDocument/2006/math" xmlns:v="urn:schemas-microsoft-com:vml" xmlns:wp14="http://schemas.microsoft.com/office/word/2010/wordprocessingDrawing" xmlns:wp="http://schemas.openxmlformats.org/drawingml/2006/wordprocessingDrawing" xmlns:w10="urn:schemas-microsoft-com:office:word" xmlns:w="http://schemas.openxmlformats.org/wordprocessingml/2006/main" xmlns:w14="http://schemas.microsoft.com/office/word/2010/wordml" xmlns:w15="http://schemas.microsoft.com/office/word/2012/wordml" xmlns:w16cex="http://schemas.microsoft.com/office/word/2018/wordml/cex" xmlns:w16cid="http://schemas.microsoft.com/office/word/2016/wordml/cid" xmlns:w16="http://schemas.microsoft.com/office/word/2018/wordml" xmlns:w16du="http://schemas.microsoft.com/office/word/2023/wordml/word16du" xmlns:w16sdtdh="http://schemas.microsoft.com/office/word/2020/wordml/sdtdatahash" xmlns:w16se="http://schemas.microsoft.com/office/word/2015/wordml/symex" xmlns:wpg="http://schemas.microsoft.com/office/word/2010/wordprocessingGroup" xmlns:wpi="http://schemas.microsoft.com/office/word/2010/wordprocessingInk" xmlns:wne="http://schemas.microsoft.com/office/word/2006/wordml" xmlns:wps="http://schemas.microsoft.com/office/word/2010/wordprocessingShape" mc:Ignorable="w14 w15 w16se w16cid w16 w16cex w16sdtdh w16du wp14">
   <w:abstractNum w:abstractNumId="0" w15:restartNumberingAfterBreak="0">
+    <w:nsid w:val="02E95832"/>
+    <w:multiLevelType w:val="hybridMultilevel"/>
+    <w:tmpl w:val="F4ECACBE"/>
+    <w:lvl w:ilvl="0" w:tplc="C1264148">
+      <w:start w:val="4"/>
+      <w:numFmt w:val="bullet"/>
+      <w:lvlText w:val="-"/>
+      <w:lvlJc w:val="left"/>
+      <w:pPr>
+        <w:ind w:left="720" w:hanging="360"/>
+      </w:pPr>
+      <w:rPr>
+        <w:rFonts w:ascii="Aptos" w:eastAsiaTheme="minorEastAsia" w:hAnsi="Aptos" w:cstheme="minorBidi" w:hint="default"/>
+      </w:rPr>
+    </w:lvl>
+    <w:lvl w:ilvl="1" w:tplc="04090003" w:tentative="1">
+      <w:start w:val="1"/>
+      <w:numFmt w:val="bullet"/>
+      <w:lvlText w:val="o"/>
+      <w:lvlJc w:val="left"/>
+      <w:pPr>
+        <w:ind w:left="1440" w:hanging="360"/>
+      </w:pPr>
+      <w:rPr>
+        <w:rFonts w:ascii="Courier New" w:hAnsi="Courier New" w:cs="Courier New" w:hint="default"/>
+      </w:rPr>
+    </w:lvl>
+    <w:lvl w:ilvl="2" w:tplc="04090005" w:tentative="1">
+      <w:start w:val="1"/>
+      <w:numFmt w:val="bullet"/>
+      <w:lvlText w:val=""/>
+      <w:lvlJc w:val="left"/>
+      <w:pPr>
+        <w:ind w:left="2160" w:hanging="360"/>
+      </w:pPr>
+      <w:rPr>
+        <w:rFonts w:ascii="Wingdings" w:hAnsi="Wingdings" w:hint="default"/>
+      </w:rPr>
+    </w:lvl>
+    <w:lvl w:ilvl="3" w:tplc="04090001" w:tentative="1">
+      <w:start w:val="1"/>
+      <w:numFmt w:val="bullet"/>
+      <w:lvlText w:val=""/>
+      <w:lvlJc w:val="left"/>
+      <w:pPr>
+        <w:ind w:left="2880" w:hanging="360"/>
+      </w:pPr>
+      <w:rPr>
+        <w:rFonts w:ascii="Symbol" w:hAnsi="Symbol" w:hint="default"/>
+      </w:rPr>
+    </w:lvl>
+    <w:lvl w:ilvl="4" w:tplc="04090003" w:tentative="1">
+      <w:start w:val="1"/>
+      <w:numFmt w:val="bullet"/>
+      <w:lvlText w:val="o"/>
+      <w:lvlJc w:val="left"/>
+      <w:pPr>
+        <w:ind w:left="3600" w:hanging="360"/>
+      </w:pPr>
+      <w:rPr>
+        <w:rFonts w:ascii="Courier New" w:hAnsi="Courier New" w:cs="Courier New" w:hint="default"/>
+      </w:rPr>
+    </w:lvl>
+    <w:lvl w:ilvl="5" w:tplc="04090005" w:tentative="1">
+      <w:start w:val="1"/>
+      <w:numFmt w:val="bullet"/>
+      <w:lvlText w:val=""/>
+      <w:lvlJc w:val="left"/>
+      <w:pPr>
+        <w:ind w:left="4320" w:hanging="360"/>
+      </w:pPr>
+      <w:rPr>
+        <w:rFonts w:ascii="Wingdings" w:hAnsi="Wingdings" w:hint="default"/>
+      </w:rPr>
+    </w:lvl>
+    <w:lvl w:ilvl="6" w:tplc="04090001" w:tentative="1">
+      <w:start w:val="1"/>
+      <w:numFmt w:val="bullet"/>
+      <w:lvlText w:val=""/>
+      <w:lvlJc w:val="left"/>
+      <w:pPr>
+        <w:ind w:left="5040" w:hanging="360"/>
+      </w:pPr>
+      <w:rPr>
+        <w:rFonts w:ascii="Symbol" w:hAnsi="Symbol" w:hint="default"/>
+      </w:rPr>
+    </w:lvl>
+    <w:lvl w:ilvl="7" w:tplc="04090003" w:tentative="1">
+      <w:start w:val="1"/>
+      <w:numFmt w:val="bullet"/>
+      <w:lvlText w:val="o"/>
+      <w:lvlJc w:val="left"/>
+      <w:pPr>
+        <w:ind w:left="5760" w:hanging="360"/>
+      </w:pPr>
+      <w:rPr>
+        <w:rFonts w:ascii="Courier New" w:hAnsi="Courier New" w:cs="Courier New" w:hint="default"/>
+      </w:rPr>
+    </w:lvl>
+    <w:lvl w:ilvl="8" w:tplc="04090005" w:tentative="1">
+      <w:start w:val="1"/>
+      <w:numFmt w:val="bullet"/>
+      <w:lvlText w:val=""/>
+      <w:lvlJc w:val="left"/>
+      <w:pPr>
+        <w:ind w:left="6480" w:hanging="360"/>
+      </w:pPr>
+      <w:rPr>
+        <w:rFonts w:ascii="Wingdings" w:hAnsi="Wingdings" w:hint="default"/>
+      </w:rPr>
+    </w:lvl>
+  </w:abstractNum>
+  <w:abstractNum w:abstractNumId="1" w15:restartNumberingAfterBreak="0">
     <w:nsid w:val="511C70D1"/>
     <w:multiLevelType w:val="hybridMultilevel"/>
     <w:tmpl w:val="A6768C0E"/>
@@ -171,14 +873,17 @@
       </w:pPr>
     </w:lvl>
   </w:abstractNum>
-  <w:num w:numId="1">
+  <w:num w:numId="1" w16cid:durableId="2074620870">
+    <w:abstractNumId w:val="1"/>
+  </w:num>
+  <w:num w:numId="2" w16cid:durableId="747579493">
     <w:abstractNumId w:val="0"/>
   </w:num>
 </w:numbering>
 </file>
 
 <file path=word/styles.xml><?xml version="1.0" encoding="utf-8"?>
-<w:styles xmlns:mc="http://schemas.openxmlformats.org/markup-compatibility/2006" xmlns:r="http://schemas.openxmlformats.org/officeDocument/2006/relationships" xmlns:w="http://schemas.openxmlformats.org/wordprocessingml/2006/main" xmlns:w14="http://schemas.microsoft.com/office/word/2010/wordml" xmlns:w15="http://schemas.microsoft.com/office/word/2012/wordml" xmlns:w16cex="http://schemas.microsoft.com/office/word/2018/wordml/cex" xmlns:w16cid="http://schemas.microsoft.com/office/word/2016/wordml/cid" xmlns:w16="http://schemas.microsoft.com/office/word/2018/wordml" xmlns:w16sdtdh="http://schemas.microsoft.com/office/word/2020/wordml/sdtdatahash" xmlns:w16se="http://schemas.microsoft.com/office/word/2015/wordml/symex" mc:Ignorable="w14 w15 w16se w16cid w16 w16cex w16sdtdh">
+<w:styles xmlns:mc="http://schemas.openxmlformats.org/markup-compatibility/2006" xmlns:r="http://schemas.openxmlformats.org/officeDocument/2006/relationships" xmlns:w="http://schemas.openxmlformats.org/wordprocessingml/2006/main" xmlns:w14="http://schemas.microsoft.com/office/word/2010/wordml" xmlns:w15="http://schemas.microsoft.com/office/word/2012/wordml" xmlns:w16cex="http://schemas.microsoft.com/office/word/2018/wordml/cex" xmlns:w16cid="http://schemas.microsoft.com/office/word/2016/wordml/cid" xmlns:w16="http://schemas.microsoft.com/office/word/2018/wordml" xmlns:w16du="http://schemas.microsoft.com/office/word/2023/wordml/word16du" xmlns:w16sdtdh="http://schemas.microsoft.com/office/word/2020/wordml/sdtdatahash" xmlns:w16se="http://schemas.microsoft.com/office/word/2015/wordml/symex" mc:Ignorable="w14 w15 w16se w16cid w16 w16cex w16sdtdh w16du">
   <w:docDefaults>
     <w:rPrDefault>
       <w:rPr>
@@ -820,6 +1525,59 @@
       <w:szCs w:val="32"/>
     </w:rPr>
   </w:style>
+  <w:style w:type="paragraph" w:styleId="Header">
+    <w:name w:val="header"/>
+    <w:basedOn w:val="Normal"/>
+    <w:link w:val="HeaderChar"/>
+    <w:uiPriority w:val="99"/>
+    <w:unhideWhenUsed/>
+    <w:rsid w:val="00A236E6"/>
+    <w:pPr>
+      <w:tabs>
+        <w:tab w:val="center" w:pos="4680"/>
+        <w:tab w:val="right" w:pos="9360"/>
+      </w:tabs>
+    </w:pPr>
+  </w:style>
+  <w:style w:type="character" w:customStyle="1" w:styleId="HeaderChar">
+    <w:name w:val="Header Char"/>
+    <w:basedOn w:val="DefaultParagraphFont"/>
+    <w:link w:val="Header"/>
+    <w:uiPriority w:val="99"/>
+    <w:rsid w:val="00A236E6"/>
+  </w:style>
+  <w:style w:type="paragraph" w:styleId="Footer">
+    <w:name w:val="footer"/>
+    <w:basedOn w:val="Normal"/>
+    <w:link w:val="FooterChar"/>
+    <w:uiPriority w:val="99"/>
+    <w:unhideWhenUsed/>
+    <w:rsid w:val="00A236E6"/>
+    <w:pPr>
+      <w:tabs>
+        <w:tab w:val="center" w:pos="4680"/>
+        <w:tab w:val="right" w:pos="9360"/>
+      </w:tabs>
+    </w:pPr>
+  </w:style>
+  <w:style w:type="character" w:customStyle="1" w:styleId="FooterChar">
+    <w:name w:val="Footer Char"/>
+    <w:basedOn w:val="DefaultParagraphFont"/>
+    <w:link w:val="Footer"/>
+    <w:uiPriority w:val="99"/>
+    <w:rsid w:val="00A236E6"/>
+  </w:style>
+  <w:style w:type="paragraph" w:styleId="ListParagraph">
+    <w:name w:val="List Paragraph"/>
+    <w:basedOn w:val="Normal"/>
+    <w:uiPriority w:val="34"/>
+    <w:qFormat/>
+    <w:rsid w:val="00A236E6"/>
+    <w:pPr>
+      <w:ind w:left="720"/>
+      <w:contextualSpacing/>
+    </w:pPr>
+  </w:style>
 </w:styles>
 </file>
 

</xml_diff>